<commit_message>
new management scenarios test
</commit_message>
<xml_diff>
--- a/Parameterization/management scenario data/Scenarios for new management.docx
+++ b/Parameterization/management scenario data/Scenarios for new management.docx
@@ -12,6 +12,7 @@
         <w:t>All treatments thinning from below to restore age structure with older trees</w:t>
       </w:r>
     </w:p>
+    <w:p/>
     <w:p>
       <w:r>
         <w:t>Widespread reduction: reduce everywhere to 35% of max biomass</w:t>
@@ -42,6 +43,11 @@
       <w:proofErr w:type="spellEnd"/>
       <w:r>
         <w:t>, no treatment in high carbon areas, BAU otherwise</w:t>
+      </w:r>
+    </w:p>
+    <w:p>
+      <w:r>
+        <w:t xml:space="preserve">Patchy intensive treatment: many small treatments scattered across landscape, to slow down fire spread, vs </w:t>
       </w:r>
     </w:p>
     <w:p/>
@@ -71,7 +77,10 @@
         </w:numPr>
       </w:pPr>
       <w:r>
-        <w:t xml:space="preserve">Biomass target not possible – </w:t>
+        <w:t>Residual b</w:t>
+      </w:r>
+      <w:r>
+        <w:t xml:space="preserve">iomass target not possible – </w:t>
       </w:r>
       <w:proofErr w:type="gramStart"/>
       <w:r>
@@ -90,6 +99,33 @@
           <w:numId w:val="2"/>
         </w:numPr>
       </w:pPr>
+      <w:r>
+        <w:t>Pace of treatments?</w:t>
+      </w:r>
+    </w:p>
+    <w:p>
+      <w:pPr>
+        <w:pStyle w:val="ListParagraph"/>
+        <w:numPr>
+          <w:ilvl w:val="0"/>
+          <w:numId w:val="2"/>
+        </w:numPr>
+      </w:pPr>
+      <w:r>
+        <w:t>Other areas to avoid treating, aside from high carbon? Conservation areas or wilderness – let burn, follow other treatment plan, etc.?</w:t>
+      </w:r>
+    </w:p>
+    <w:p>
+      <w:pPr>
+        <w:pStyle w:val="ListParagraph"/>
+        <w:numPr>
+          <w:ilvl w:val="0"/>
+          <w:numId w:val="2"/>
+        </w:numPr>
+      </w:pPr>
+      <w:r>
+        <w:t>Fire suppression and Rx – high suppression at beginning, relaxing later once stands are restored?</w:t>
+      </w:r>
     </w:p>
     <w:p/>
     <w:p/>

</xml_diff>